<commit_message>
feat: Update Infanzia lab activity sheets, archive several documents, and correct image path casing in infografiche HTML.
</commit_message>
<xml_diff>
--- a/materiali/laboratorio/Infanzia/Scheda_BambinoLAB_01_PannelloSensoriale.docx
+++ b/materiali/laboratorio/Infanzia/Scheda_BambinoLAB_01_PannelloSensoriale.docx
@@ -2259,6 +2259,26 @@
           </w:p>
           <w:p>
             <w:pPr>
+              <w:spacing w:before="20" w:after="40"/>
+              <w:jc w:val="left"/>
+            </w:pPr>
+            <w:r>
+              <w:rPr>
+                <w:rFonts w:ascii="Arial" w:cs="Arial" w:eastAsia="Arial" w:hAnsi="Arial"/>
+                <w:b w:val="false"/>
+                <w:bCs w:val="false"/>
+                <w:i/>
+                <w:iCs/>
+                <w:caps w:val="false"/>
+                <w:color w:val="444444"/>
+                <w:sz w:val="21"/>
+                <w:szCs w:val="21"/>
+              </w:rPr>
+              <w:t xml:space="preserve">Cos'è: la ricchezza sensoriale è la capacità di un materiale di stimolare più sensi contemporaneamente o di offrire esperienze sensoriali molto diverse tra loro. Un oggetto liscio stimola il tatto in un modo; uno ruvido lo stimola in modo completamente diverso. Un materiale pesante dà un'informazione al sistema propriocettivo (quello che ci dice dove sono le nostre mani nello spazio); uno leggero ne dà un'altra. Più un ambiente o un materiale è sensorialmente ricco, più offre al cervello del bambino occasioni di costruire connessioni neurologiche. Non è una questione estetica: è una questione di sviluppo.</w:t>
+            </w:r>
+          </w:p>
+          <w:p>
+            <w:pPr>
               <w:spacing w:before="40" w:after="60"/>
               <w:jc w:val="left"/>
             </w:pPr>
@@ -2274,7 +2294,7 @@
                 <w:sz w:val="21"/>
                 <w:szCs w:val="21"/>
               </w:rPr>
-              <w:t xml:space="preserve">Il bambino di 3–6 anni esplora il mondo principalmente attraverso i sensi: tatto, vista, udito, olfatto. Un materiale che offre stimolazioni sensoriali diverse — texture contrastanti, pesi diversi, temperature diverse — non è solo più bello: è più educativo. La varietà sensoriale non è un dettaglio estetico, è una scelta pedagogica.</w:t>
+              <w:t xml:space="preserve">Come si vede in questa attività: il pannello sensoriale che avete costruito è un esempio diretto di ricchezza sensoriale applicata. Ogni sezione offre al bambino un'esperienza tattile diversa — il cotone è morbido e cede, la carta vetrata è ruvida e resiste, il sughero è poroso e leggero, l'alluminio è liscio e freddo. Il bambino che esplora il pannello non sta solo giocando: sta allenando il proprio sistema sensoriale.</w:t>
             </w:r>
           </w:p>
           <w:tbl>
@@ -2731,6 +2751,26 @@
           </w:p>
           <w:p>
             <w:pPr>
+              <w:spacing w:before="20" w:after="40"/>
+              <w:jc w:val="left"/>
+            </w:pPr>
+            <w:r>
+              <w:rPr>
+                <w:rFonts w:ascii="Arial" w:cs="Arial" w:eastAsia="Arial" w:hAnsi="Arial"/>
+                <w:b w:val="false"/>
+                <w:bCs w:val="false"/>
+                <w:i/>
+                <w:iCs/>
+                <w:caps w:val="false"/>
+                <w:color w:val="444444"/>
+                <w:sz w:val="21"/>
+                <w:szCs w:val="21"/>
+              </w:rPr>
+              <w:t xml:space="preserve">Cos'è: dire che il materiale non è neutro significa che ogni oggetto che l'educatore sceglie di mettere a disposizione del bambino porta con sé delle possibilità e dei limiti. Un foglio bianco e una creta non sono equivalenti: il foglio invita a tracciare segni bidimensionali, la creta invita a modellare in tre dimensioni. Una perlina grande permette a un bambino piccolo di afferrare facilmente; una piccola richiede una presa a pinza sviluppata. Scegliere il materiale è già un atto educativo, prima ancora che il bambino lo tocchi.</w:t>
+            </w:r>
+          </w:p>
+          <w:p>
+            <w:pPr>
               <w:spacing w:before="40" w:after="60"/>
               <w:jc w:val="left"/>
             </w:pPr>
@@ -2746,7 +2786,7 @@
                 <w:sz w:val="21"/>
                 <w:szCs w:val="21"/>
               </w:rPr>
-              <w:t xml:space="preserve">Scegliere quale materiale usare in un'attività educativa non è una decisione logistica ("uso quello che ho") ma una decisione pedagogica. Il materiale che metti in mano al bambino determina quali gesti può fare, cosa può scoprire, quanto a lungo rimane concentrato. Un panello con solo materiali lisci e uniformi è molto meno stimolante di uno con materiali contrastanti. La scelta è tua, come educatore.</w:t>
+              <w:t xml:space="preserve">Come si vede in questa attività: quando avete scelto quali materiali mettere sul pannello, avete preso una serie di decisioni che un educatore prende ogni giorno: questo materiale è adatto all'età? Stimola abbastanza? È sicuro? Offre varietà? Anche scegliere di mettere la carta vetrata grossa invece di quella fine è una decisione pedagogica — la grossa è più facile da percepire per i bambini più piccoli.</w:t>
             </w:r>
           </w:p>
           <w:tbl>
@@ -3203,6 +3243,26 @@
           </w:p>
           <w:p>
             <w:pPr>
+              <w:spacing w:before="20" w:after="40"/>
+              <w:jc w:val="left"/>
+            </w:pPr>
+            <w:r>
+              <w:rPr>
+                <w:rFonts w:ascii="Arial" w:cs="Arial" w:eastAsia="Arial" w:hAnsi="Arial"/>
+                <w:b w:val="false"/>
+                <w:bCs w:val="false"/>
+                <w:i/>
+                <w:iCs/>
+                <w:caps w:val="false"/>
+                <w:color w:val="444444"/>
+                <w:sz w:val="21"/>
+                <w:szCs w:val="21"/>
+              </w:rPr>
+              <w:t xml:space="preserve">Cos'è una red flag: una red flag (letteralmente "bandiera rossa") è un segnale comportamentale che, se osservato con frequenza e intensità, indica all'educatore che qualcosa merita attenzione professionale. Non è una diagnosi — l'educatore non diagnostica mai. È un campanello d'allarme che attiva un'osservazione più sistematica e, se necessario, una segnalazione al coordinatore pedagogico o alla famiglia. Le red flag esistono per ogni area di sviluppo: motricità, linguaggio, socializzazione, elaborazione sensoriale.</w:t>
+            </w:r>
+          </w:p>
+          <w:p>
+            <w:pPr>
               <w:spacing w:before="40" w:after="60"/>
               <w:jc w:val="left"/>
             </w:pPr>
@@ -3218,7 +3278,7 @@
                 <w:sz w:val="21"/>
                 <w:szCs w:val="21"/>
               </w:rPr>
-              <w:t xml:space="preserve">La maggior parte dei bambini adora toccare materiali diversi — è una spinta naturale. Ma alcuni bambini mostrano un rifiuto intenso e sistematico del contatto con certe texture: evitano la carta vetrata, non vogliono toccare materiali molli, reagiscono con disagio forte anche a texture che agli adulti sembrano normalissime. Questo non è capriccio: può essere un segnale che il sistema sensoriale del bambino elabora le informazioni in modo diverso.</w:t>
+              <w:t xml:space="preserve">Come si vede in questa attività: la maggior parte dei bambini adora esplorare texture diverse — è una spinta naturale. Ma alcuni bambini mostrano un rifiuto intenso e sistematico verso certe texture: evitano la carta vetrata, si rifiutano di toccare materiali molli, reagiscono con disagio forte anche a stimoli che agli adulti sembrano del tutto normali. Questo non è capriccio: può essere un segnale che il sistema sensoriale del bambino elabora le informazioni in modo atipico.</w:t>
             </w:r>
           </w:p>
           <w:tbl>

</xml_diff>